<commit_message>
ampliacion de informe - etapas
</commit_message>
<xml_diff>
--- a/Informe.docx
+++ b/Informe.docx
@@ -336,45 +336,195 @@
       </w:r>
     </w:p>
     <w:p>
-      <w:proofErr w:type="spellStart"/>
-      <w:r>
-        <w:t>Creacion</w:t>
-      </w:r>
-      <w:proofErr w:type="spellEnd"/>
+      <w:r>
+        <w:t>Idea</w:t>
+      </w:r>
       <w:r>
         <w:t xml:space="preserve"> del proyecto</w:t>
       </w:r>
       <w:r>
         <w:br/>
-        <w:t>Para poder automatizar este procedimiento se basó el sistema en la captura de imágenes en los momentos adecuados para la comparación con el patrón</w:t>
+        <w:t>Para poder automatizar este procedimiento se basó el sistema en la captura de imágenes en los momentos adecuados</w:t>
+      </w:r>
+      <w:r>
+        <w:t>,</w:t>
+      </w:r>
+      <w:r>
+        <w:t xml:space="preserve"> para la</w:t>
+      </w:r>
+      <w:r>
+        <w:t xml:space="preserve"> posterior</w:t>
+      </w:r>
+      <w:r>
+        <w:t xml:space="preserve"> comparación con el patrón provisto</w:t>
+      </w:r>
+      <w:r>
+        <w:t xml:space="preserve"> por el fabricante del producto.</w:t>
+      </w:r>
+      <w:r>
+        <w:br/>
+      </w:r>
+      <w:r>
+        <w:t>La primer idea que nos surgiría era la de almacenar el patrón en forma digital</w:t>
+      </w:r>
+      <w:r>
+        <w:t>,</w:t>
+      </w:r>
+      <w:r>
+        <w:t xml:space="preserve"> y realizar todas las comparaciones con él. Esta se </w:t>
+      </w:r>
+      <w:proofErr w:type="spellStart"/>
+      <w:r>
+        <w:t>modificaria</w:t>
+      </w:r>
+      <w:proofErr w:type="spellEnd"/>
+      <w:r>
+        <w:t xml:space="preserve"> mas adelante.</w:t>
+      </w:r>
+      <w:r>
+        <w:br/>
+        <w:t xml:space="preserve">El proyecto está compuesto por varias etapas surgidas de la problemática de trabajar con </w:t>
+      </w:r>
+      <w:proofErr w:type="spellStart"/>
+      <w:r>
+        <w:t>imagenes</w:t>
+      </w:r>
+      <w:proofErr w:type="spellEnd"/>
+      <w:r>
+        <w:t>: captura, segmentación de las imágenes, análisis, evaluación de resultados, almacenamiento de resultados</w:t>
+      </w:r>
+      <w:r>
+        <w:t>,</w:t>
       </w:r>
       <w:bookmarkStart w:id="0" w:name="_GoBack"/>
       <w:bookmarkEnd w:id="0"/>
       <w:r>
-        <w:t xml:space="preserve"> provisto</w:t>
-      </w:r>
-      <w:r>
-        <w:t xml:space="preserve"> por el fabricante del producto.</w:t>
-      </w:r>
-      <w:r>
-        <w:br/>
-      </w:r>
-      <w:r>
-        <w:t xml:space="preserve">Como </w:t>
-      </w:r>
+        <w:t xml:space="preserve"> y como hemos mencionado anteriormente todas las herramientas para resolver estos problemas fueron creadas en su totalidad por los alumnos.</w:t>
+      </w:r>
+    </w:p>
+    <w:p>
+      <w:r>
+        <w:t>Captura</w:t>
+      </w:r>
+      <w:r>
+        <w:br/>
+      </w:r>
+      <w:r>
+        <w:t xml:space="preserve">Ésta es </w:t>
+      </w:r>
+      <w:proofErr w:type="spellStart"/>
+      <w:r>
+        <w:t>talvés</w:t>
+      </w:r>
+      <w:proofErr w:type="spellEnd"/>
+      <w:r>
+        <w:t xml:space="preserve"> la etapa </w:t>
+      </w:r>
+      <w:proofErr w:type="spellStart"/>
       <w:proofErr w:type="gramStart"/>
       <w:r>
-        <w:t>primer</w:t>
-      </w:r>
+        <w:t>mas</w:t>
+      </w:r>
+      <w:proofErr w:type="spellEnd"/>
       <w:proofErr w:type="gramEnd"/>
       <w:r>
-        <w:t xml:space="preserve"> medida se debió digitalizar el patrón. Se </w:t>
-      </w:r>
-      <w:proofErr w:type="spellStart"/>
-      <w:r>
-        <w:t>intent</w:t>
-      </w:r>
-      <w:proofErr w:type="spellEnd"/>
+        <w:t xml:space="preserve"> fácil y que </w:t>
+      </w:r>
+      <w:proofErr w:type="spellStart"/>
+      <w:r>
+        <w:t>mas</w:t>
+      </w:r>
+      <w:proofErr w:type="spellEnd"/>
+      <w:r>
+        <w:t xml:space="preserve"> complicaciones trae a posteriori. Tanto el dispositivo con el que se capture la imagen como el ambiente bajo el cual se realiza, son tan variables que hacen de esta etapa la causante de muchos problemas a futuros.</w:t>
+      </w:r>
+      <w:r>
+        <w:br/>
+        <w:t xml:space="preserve">La primer idea que tuvimos, la de almacenar previamente el patrón forma digital, conlleva consigo misma el problema de que las capturas y el patrón no son captados en el mismo ambiente. En un principio se pensó en almacenar el patrón y junto a él las condiciones bajo las que se lo almacenó, como la iluminancia, brillo, </w:t>
+      </w:r>
+      <w:proofErr w:type="spellStart"/>
+      <w:r>
+        <w:t>etc</w:t>
+      </w:r>
+      <w:proofErr w:type="spellEnd"/>
+      <w:r>
+        <w:t xml:space="preserve"> y luego una vez capturada una imagen realizarle todas las transformaciones necesarias para llevarla a las mismas condiciones y luego comenzar con las siguientes etapas.</w:t>
+      </w:r>
+      <w:r>
+        <w:br/>
+        <w:t>Otra forma de encarar éste problema es la de realizar las capturas siempre con el patrón al lado, de esta manera nos aseguraríamos que el patrón y las tiras están bajo las mismas condiciones.</w:t>
+      </w:r>
+    </w:p>
+    <w:p>
+      <w:proofErr w:type="spellStart"/>
+      <w:r>
+        <w:t>Segmentacion</w:t>
+      </w:r>
+      <w:proofErr w:type="spellEnd"/>
+      <w:r>
+        <w:br/>
+        <w:t xml:space="preserve">Ésta fue la etapa </w:t>
+      </w:r>
+      <w:proofErr w:type="spellStart"/>
+      <w:proofErr w:type="gramStart"/>
+      <w:r>
+        <w:t>mas</w:t>
+      </w:r>
+      <w:proofErr w:type="spellEnd"/>
+      <w:proofErr w:type="gramEnd"/>
+      <w:r>
+        <w:t xml:space="preserve"> laboriosa y trajo consigo muchas complicaciones. </w:t>
+      </w:r>
+      <w:r>
+        <w:br/>
+        <w:t xml:space="preserve">La estrategia  era hallar los bordes en las imágenes capturadas, luego </w:t>
+      </w:r>
+      <w:proofErr w:type="spellStart"/>
+      <w:r>
+        <w:t>alumbralar</w:t>
+      </w:r>
+      <w:proofErr w:type="spellEnd"/>
+      <w:r>
+        <w:t xml:space="preserve"> la imagen para resaltarlos y finalmente realizar cuatro barridos (desde los cuatro costados) para hallar el grupo de pixeles que pertenecen al objeto y descartar los que no sean parte de él.</w:t>
+      </w:r>
+      <w:r>
+        <w:br/>
+      </w:r>
+    </w:p>
+    <w:p>
+      <w:pPr>
+        <w:pBdr>
+          <w:top w:val="single" w:sz="6" w:space="1" w:color="auto"/>
+          <w:bottom w:val="single" w:sz="6" w:space="1" w:color="auto"/>
+        </w:pBdr>
+      </w:pPr>
+    </w:p>
+    <w:p>
+      <w:r>
+        <w:lastRenderedPageBreak/>
+        <w:t xml:space="preserve">Es necesario aclarar que el proyecto se llevó a cabo </w:t>
+      </w:r>
+      <w:proofErr w:type="spellStart"/>
+      <w:r>
+        <w:t>utilzando</w:t>
+      </w:r>
+      <w:proofErr w:type="spellEnd"/>
+      <w:r>
+        <w:t xml:space="preserve"> herramientas que fueron desarrolladas íntegramente por los alumnos en el lenguaje de </w:t>
+      </w:r>
+      <w:proofErr w:type="spellStart"/>
+      <w:r>
+        <w:t>programcion</w:t>
+      </w:r>
+      <w:proofErr w:type="spellEnd"/>
+      <w:r>
+        <w:t xml:space="preserve"> Java.</w:t>
+      </w:r>
+    </w:p>
+    <w:p>
+      <w:r>
+        <w:br/>
+      </w:r>
       <w:r>
         <w:br/>
       </w:r>

</xml_diff>